<commit_message>
Redid tables and plots
</commit_message>
<xml_diff>
--- a/tables/keytermCoocurrences_1964to1973.docx
+++ b/tables/keytermCoocurrences_1964to1973.docx
@@ -339,7 +339,7 @@
                 <w:szCs w:val="20"/>
                 <w:color w:val="D62728"/>
               </w:rPr>
-              <w:t xml:space="preserve">sleep, eeg, skin potential, galvanic skin, eye movement, level, skin resistance, recording, pattern, normal, arousal, alpha, latency</w:t>
+              <w:t xml:space="preserve">scr, reaction time, human, function, performance, arousal, interval, latency, normal</w:t>
             </w:r>
           </w:p>
         </w:tc>
@@ -383,7 +383,7 @@
                 <w:szCs w:val="20"/>
                 <w:color w:val="D62728"/>
               </w:rPr>
-              <w:t xml:space="preserve">13</w:t>
+              <w:t xml:space="preserve">9</w:t>
             </w:r>
           </w:p>
         </w:tc>
@@ -427,7 +427,7 @@
                 <w:szCs w:val="20"/>
                 <w:color w:val="D62728"/>
               </w:rPr>
-              <w:t xml:space="preserve">2014 (1)</w:t>
+              <w:t xml:space="preserve">1671 (1)</w:t>
             </w:r>
           </w:p>
         </w:tc>
@@ -471,7 +471,7 @@
                 <w:szCs w:val="20"/>
                 <w:color w:val="D62728"/>
               </w:rPr>
-              <w:t xml:space="preserve">1805 (1)</w:t>
+              <w:t xml:space="preserve">1685 (7)</w:t>
             </w:r>
           </w:p>
         </w:tc>
@@ -565,7 +565,7 @@
                 <w:szCs w:val="20"/>
                 <w:color w:val="2CA02C"/>
               </w:rPr>
-              <w:t xml:space="preserve">heart rate, cardiac, scr, stimulus, detection, method, period, rat, rate, technique</w:t>
+              <w:t xml:space="preserve">sleep, eeg, eye movement, level, skin resistance, recording, pattern, skin potential</w:t>
             </w:r>
           </w:p>
         </w:tc>
@@ -609,7 +609,7 @@
                 <w:szCs w:val="20"/>
                 <w:color w:val="2CA02C"/>
               </w:rPr>
-              <w:t xml:space="preserve">10</w:t>
+              <w:t xml:space="preserve">8</w:t>
             </w:r>
           </w:p>
         </w:tc>
@@ -653,7 +653,7 @@
                 <w:szCs w:val="20"/>
                 <w:color w:val="2CA02C"/>
               </w:rPr>
-              <w:t xml:space="preserve">1942 (2)</w:t>
+              <w:t xml:space="preserve">1053 (5)</w:t>
             </w:r>
           </w:p>
         </w:tc>
@@ -697,7 +697,7 @@
                 <w:szCs w:val="20"/>
                 <w:color w:val="2CA02C"/>
               </w:rPr>
-              <w:t xml:space="preserve">1692 (5)</w:t>
+              <w:t xml:space="preserve">1769 (6)</w:t>
             </w:r>
           </w:p>
         </w:tc>
@@ -791,7 +791,7 @@
                 <w:szCs w:val="20"/>
                 <w:color w:val="1F77B4"/>
               </w:rPr>
-              <w:t xml:space="preserve">time, human, function, skin conductance, performance, varies, interval, potential</w:t>
+              <w:t xml:space="preserve">cardiac, electrodermal, differential, cognition, child, skin conductance, method, potential</w:t>
             </w:r>
           </w:p>
         </w:tc>
@@ -879,7 +879,7 @@
                 <w:szCs w:val="20"/>
                 <w:color w:val="1F77B4"/>
               </w:rPr>
-              <w:t xml:space="preserve">1478 (4)</w:t>
+              <w:t xml:space="preserve">1335 (2)</w:t>
             </w:r>
           </w:p>
         </w:tc>
@@ -923,7 +923,7 @@
                 <w:szCs w:val="20"/>
                 <w:color w:val="1F77B4"/>
               </w:rPr>
-              <w:t xml:space="preserve">1700 (4)</w:t>
+              <w:t xml:space="preserve">1903 (2)</w:t>
             </w:r>
           </w:p>
         </w:tc>
@@ -1017,7 +1017,7 @@
                 <w:szCs w:val="20"/>
                 <w:color w:val="BCBD22"/>
               </w:rPr>
-              <w:t xml:space="preserve">child, differential, auditory, evoked, signal, visual, cortex</w:t>
+              <w:t xml:space="preserve">conditioning, autonomic, orienting response, habituation, stimulus, behavior, component</w:t>
             </w:r>
           </w:p>
         </w:tc>
@@ -1105,7 +1105,7 @@
                 <w:szCs w:val="20"/>
                 <w:color w:val="BCBD22"/>
               </w:rPr>
-              <w:t xml:space="preserve">1468 (5)</w:t>
+              <w:t xml:space="preserve">1021 (6)</w:t>
             </w:r>
           </w:p>
         </w:tc>
@@ -1149,7 +1149,7 @@
                 <w:szCs w:val="20"/>
                 <w:color w:val="BCBD22"/>
               </w:rPr>
-              <w:t xml:space="preserve">1715 (3)</w:t>
+              <w:t xml:space="preserve">1770 (5)</w:t>
             </w:r>
           </w:p>
         </w:tc>
@@ -1243,7 +1243,7 @@
                 <w:szCs w:val="20"/>
                 <w:color w:val="9467BD"/>
               </w:rPr>
-              <w:t xml:space="preserve">conditioning, autonomic, orienting, habituation, cognition, behavior, component</w:t>
+              <w:t xml:space="preserve">feedback, auditory, control, detection, alpha, sensory, spontaneous</w:t>
             </w:r>
           </w:p>
         </w:tc>
@@ -1331,7 +1331,7 @@
                 <w:szCs w:val="20"/>
                 <w:color w:val="9467BD"/>
               </w:rPr>
-              <w:t xml:space="preserve">1573 (3)</w:t>
+              <w:t xml:space="preserve">1204 (4)</w:t>
             </w:r>
           </w:p>
         </w:tc>
@@ -1375,7 +1375,7 @@
                 <w:szCs w:val="20"/>
                 <w:color w:val="9467BD"/>
               </w:rPr>
-              <w:t xml:space="preserve">1441 (6)</w:t>
+              <w:t xml:space="preserve">1820 (4)</w:t>
             </w:r>
           </w:p>
         </w:tc>
@@ -1388,6 +1388,232 @@
         <w:tc>
           <w:tcPr>
             <w:tcBorders>
+              <w:bottom w:val="none" w:sz="0" w:space="0" w:color="000000"/>
+              <w:top w:val="none" w:sz="0" w:space="0" w:color="000000"/>
+              <w:left w:val="none" w:sz="0" w:space="0" w:color="000000"/>
+              <w:right w:val="none" w:sz="0" w:space="0" w:color="000000"/>
+            </w:tcBorders>
+            <w:shd w:val="clear" w:color="auto" w:fill="FFFFFF"/>
+            <w:tcMar>
+              <w:top w:w="0" w:type="dxa"/>
+              <w:bottom w:w="0" w:type="dxa"/>
+              <w:left w:w="0" w:type="dxa"/>
+              <w:right w:w="0" w:type="dxa"/>
+            </w:tcMar>
+            <w:vAlign w:val="center"/>
+          </w:tcPr>
+          <w:p>
+            <w:pPr>
+              <w:pStyle w:val="Normal"/>
+              <w:jc w:val="center"/>
+              <w:pBdr>
+                <w:bottom w:val="none" w:sz="0" w:space="0" w:color="000000"/>
+                <w:top w:val="none" w:sz="0" w:space="0" w:color="000000"/>
+                <w:left w:val="none" w:sz="0" w:space="0" w:color="000000"/>
+                <w:right w:val="none" w:sz="0" w:space="0" w:color="000000"/>
+              </w:pBdr>
+              <w:spacing w:after="100" w:before="100" w:line="240"/>
+              <w:ind w:left="100" w:right="100" w:firstLine="0" w:firstLineChars="0"/>
+            </w:pPr>
+            <w:r>
+              <w:rPr>
+                <w:rFonts w:ascii="Times New Roman" w:hAnsi="Times New Roman" w:eastAsia="Times New Roman" w:cs="Times New Roman"/>
+                <w:i w:val="false"/>
+                <w:b w:val="false"/>
+                <w:u w:val="none"/>
+                <w:sz w:val="20"/>
+                <w:szCs w:val="20"/>
+                <w:color w:val="17BECF"/>
+              </w:rPr>
+              <w:t xml:space="preserve">6</w:t>
+            </w:r>
+          </w:p>
+        </w:tc>
+        <w:tc>
+          <w:tcPr>
+            <w:tcBorders>
+              <w:bottom w:val="none" w:sz="0" w:space="0" w:color="000000"/>
+              <w:top w:val="none" w:sz="0" w:space="0" w:color="000000"/>
+              <w:left w:val="none" w:sz="0" w:space="0" w:color="000000"/>
+              <w:right w:val="none" w:sz="0" w:space="0" w:color="000000"/>
+            </w:tcBorders>
+            <w:shd w:val="clear" w:color="auto" w:fill="FFFFFF"/>
+            <w:tcMar>
+              <w:top w:w="0" w:type="dxa"/>
+              <w:bottom w:w="0" w:type="dxa"/>
+              <w:left w:w="0" w:type="dxa"/>
+              <w:right w:w="0" w:type="dxa"/>
+            </w:tcMar>
+            <w:vAlign w:val="center"/>
+          </w:tcPr>
+          <w:p>
+            <w:pPr>
+              <w:pStyle w:val="Normal"/>
+              <w:jc w:val="center"/>
+              <w:pBdr>
+                <w:bottom w:val="none" w:sz="0" w:space="0" w:color="000000"/>
+                <w:top w:val="none" w:sz="0" w:space="0" w:color="000000"/>
+                <w:left w:val="none" w:sz="0" w:space="0" w:color="000000"/>
+                <w:right w:val="none" w:sz="0" w:space="0" w:color="000000"/>
+              </w:pBdr>
+              <w:spacing w:after="100" w:before="100" w:line="240"/>
+              <w:ind w:left="100" w:right="100" w:firstLine="0" w:firstLineChars="0"/>
+            </w:pPr>
+            <w:r>
+              <w:rPr>
+                <w:rFonts w:ascii="Times New Roman" w:hAnsi="Times New Roman" w:eastAsia="Times New Roman" w:cs="Times New Roman"/>
+                <w:i w:val="false"/>
+                <w:b w:val="false"/>
+                <w:u w:val="none"/>
+                <w:sz w:val="20"/>
+                <w:szCs w:val="20"/>
+                <w:color w:val="17BECF"/>
+              </w:rPr>
+              <w:t xml:space="preserve">heart rate, period, rat, rate, technique, respiratory</w:t>
+            </w:r>
+          </w:p>
+        </w:tc>
+        <w:tc>
+          <w:tcPr>
+            <w:tcBorders>
+              <w:bottom w:val="none" w:sz="0" w:space="0" w:color="000000"/>
+              <w:top w:val="none" w:sz="0" w:space="0" w:color="000000"/>
+              <w:left w:val="none" w:sz="0" w:space="0" w:color="000000"/>
+              <w:right w:val="none" w:sz="0" w:space="0" w:color="000000"/>
+            </w:tcBorders>
+            <w:shd w:val="clear" w:color="auto" w:fill="FFFFFF"/>
+            <w:tcMar>
+              <w:top w:w="0" w:type="dxa"/>
+              <w:bottom w:w="0" w:type="dxa"/>
+              <w:left w:w="0" w:type="dxa"/>
+              <w:right w:w="0" w:type="dxa"/>
+            </w:tcMar>
+            <w:vAlign w:val="center"/>
+          </w:tcPr>
+          <w:p>
+            <w:pPr>
+              <w:pStyle w:val="Normal"/>
+              <w:jc w:val="center"/>
+              <w:pBdr>
+                <w:bottom w:val="none" w:sz="0" w:space="0" w:color="000000"/>
+                <w:top w:val="none" w:sz="0" w:space="0" w:color="000000"/>
+                <w:left w:val="none" w:sz="0" w:space="0" w:color="000000"/>
+                <w:right w:val="none" w:sz="0" w:space="0" w:color="000000"/>
+              </w:pBdr>
+              <w:spacing w:after="100" w:before="100" w:line="240"/>
+              <w:ind w:left="100" w:right="100" w:firstLine="0" w:firstLineChars="0"/>
+            </w:pPr>
+            <w:r>
+              <w:rPr>
+                <w:rFonts w:ascii="Times New Roman" w:hAnsi="Times New Roman" w:eastAsia="Times New Roman" w:cs="Times New Roman"/>
+                <w:i w:val="false"/>
+                <w:b w:val="false"/>
+                <w:u w:val="none"/>
+                <w:sz w:val="20"/>
+                <w:szCs w:val="20"/>
+                <w:color w:val="17BECF"/>
+              </w:rPr>
+              <w:t xml:space="preserve">6</w:t>
+            </w:r>
+          </w:p>
+        </w:tc>
+        <w:tc>
+          <w:tcPr>
+            <w:tcBorders>
+              <w:bottom w:val="none" w:sz="0" w:space="0" w:color="000000"/>
+              <w:top w:val="none" w:sz="0" w:space="0" w:color="000000"/>
+              <w:left w:val="none" w:sz="0" w:space="0" w:color="000000"/>
+              <w:right w:val="none" w:sz="0" w:space="0" w:color="000000"/>
+            </w:tcBorders>
+            <w:shd w:val="clear" w:color="auto" w:fill="FFFFFF"/>
+            <w:tcMar>
+              <w:top w:w="0" w:type="dxa"/>
+              <w:bottom w:w="0" w:type="dxa"/>
+              <w:left w:w="0" w:type="dxa"/>
+              <w:right w:w="0" w:type="dxa"/>
+            </w:tcMar>
+            <w:vAlign w:val="center"/>
+          </w:tcPr>
+          <w:p>
+            <w:pPr>
+              <w:pStyle w:val="Normal"/>
+              <w:jc w:val="center"/>
+              <w:pBdr>
+                <w:bottom w:val="none" w:sz="0" w:space="0" w:color="000000"/>
+                <w:top w:val="none" w:sz="0" w:space="0" w:color="000000"/>
+                <w:left w:val="none" w:sz="0" w:space="0" w:color="000000"/>
+                <w:right w:val="none" w:sz="0" w:space="0" w:color="000000"/>
+              </w:pBdr>
+              <w:spacing w:after="100" w:before="100" w:line="240"/>
+              <w:ind w:left="100" w:right="100" w:firstLine="0" w:firstLineChars="0"/>
+            </w:pPr>
+            <w:r>
+              <w:rPr>
+                <w:rFonts w:ascii="Times New Roman" w:hAnsi="Times New Roman" w:eastAsia="Times New Roman" w:cs="Times New Roman"/>
+                <w:i w:val="false"/>
+                <w:b w:val="false"/>
+                <w:u w:val="none"/>
+                <w:sz w:val="20"/>
+                <w:szCs w:val="20"/>
+                <w:color w:val="17BECF"/>
+              </w:rPr>
+              <w:t xml:space="preserve">1232 (3)</w:t>
+            </w:r>
+          </w:p>
+        </w:tc>
+        <w:tc>
+          <w:tcPr>
+            <w:tcBorders>
+              <w:bottom w:val="none" w:sz="0" w:space="0" w:color="000000"/>
+              <w:top w:val="none" w:sz="0" w:space="0" w:color="000000"/>
+              <w:left w:val="none" w:sz="0" w:space="0" w:color="000000"/>
+              <w:right w:val="none" w:sz="0" w:space="0" w:color="000000"/>
+            </w:tcBorders>
+            <w:shd w:val="clear" w:color="auto" w:fill="FFFFFF"/>
+            <w:tcMar>
+              <w:top w:w="0" w:type="dxa"/>
+              <w:bottom w:w="0" w:type="dxa"/>
+              <w:left w:w="0" w:type="dxa"/>
+              <w:right w:w="0" w:type="dxa"/>
+            </w:tcMar>
+            <w:vAlign w:val="center"/>
+          </w:tcPr>
+          <w:p>
+            <w:pPr>
+              <w:pStyle w:val="Normal"/>
+              <w:jc w:val="center"/>
+              <w:pBdr>
+                <w:bottom w:val="none" w:sz="0" w:space="0" w:color="000000"/>
+                <w:top w:val="none" w:sz="0" w:space="0" w:color="000000"/>
+                <w:left w:val="none" w:sz="0" w:space="0" w:color="000000"/>
+                <w:right w:val="none" w:sz="0" w:space="0" w:color="000000"/>
+              </w:pBdr>
+              <w:spacing w:after="100" w:before="100" w:line="240"/>
+              <w:ind w:left="100" w:right="100" w:firstLine="0" w:firstLineChars="0"/>
+            </w:pPr>
+            <w:r>
+              <w:rPr>
+                <w:rFonts w:ascii="Times New Roman" w:hAnsi="Times New Roman" w:eastAsia="Times New Roman" w:cs="Times New Roman"/>
+                <w:i w:val="false"/>
+                <w:b w:val="false"/>
+                <w:u w:val="none"/>
+                <w:sz w:val="20"/>
+                <w:szCs w:val="20"/>
+                <w:color w:val="17BECF"/>
+              </w:rPr>
+              <w:t xml:space="preserve">1882 (3)</w:t>
+            </w:r>
+          </w:p>
+        </w:tc>
+      </w:tr>
+      <w:tr>
+        <w:trPr>
+          <w:trHeight w:val="360" w:hRule="auto"/>
+        </w:trPr>
+        body7
+        <w:tc>
+          <w:tcPr>
+            <w:tcBorders>
               <w:bottom w:val="single" w:sz="12" w:space="0" w:color="666666"/>
               <w:top w:val="none" w:sz="0" w:space="0" w:color="000000"/>
               <w:left w:val="none" w:sz="0" w:space="0" w:color="000000"/>
@@ -1423,9 +1649,9 @@
                 <w:u w:val="none"/>
                 <w:sz w:val="20"/>
                 <w:szCs w:val="20"/>
-                <w:color w:val="17BECF"/>
-              </w:rPr>
-              <w:t xml:space="preserve">6</w:t>
+                <w:color w:val="FF7F0E"/>
+              </w:rPr>
+              <w:t xml:space="preserve">7</w:t>
             </w:r>
           </w:p>
         </w:tc>
@@ -1467,9 +1693,9 @@
                 <w:u w:val="none"/>
                 <w:sz w:val="20"/>
                 <w:szCs w:val="20"/>
-                <w:color w:val="17BECF"/>
-              </w:rPr>
-              <w:t xml:space="preserve">electrodermal, feedback, control, sensory, spontaneous</w:t>
+                <w:color w:val="FF7F0E"/>
+              </w:rPr>
+              <w:t xml:space="preserve">evoked, signal, visual, cortex, average</w:t>
             </w:r>
           </w:p>
         </w:tc>
@@ -1511,7 +1737,7 @@
                 <w:u w:val="none"/>
                 <w:sz w:val="20"/>
                 <w:szCs w:val="20"/>
-                <w:color w:val="17BECF"/>
+                <w:color w:val="FF7F0E"/>
               </w:rPr>
               <w:t xml:space="preserve">5</w:t>
             </w:r>
@@ -1555,9 +1781,9 @@
                 <w:u w:val="none"/>
                 <w:sz w:val="20"/>
                 <w:szCs w:val="20"/>
-                <w:color w:val="17BECF"/>
-              </w:rPr>
-              <w:t xml:space="preserve">1073 (6)</w:t>
+                <w:color w:val="FF7F0E"/>
+              </w:rPr>
+              <w:t xml:space="preserve">794 (7)</w:t>
             </w:r>
           </w:p>
         </w:tc>
@@ -1599,9 +1825,9 @@
                 <w:u w:val="none"/>
                 <w:sz w:val="20"/>
                 <w:szCs w:val="20"/>
-                <w:color w:val="17BECF"/>
-              </w:rPr>
-              <w:t xml:space="preserve">1733 (2)</w:t>
+                <w:color w:val="FF7F0E"/>
+              </w:rPr>
+              <w:t xml:space="preserve">2196 (1)</w:t>
             </w:r>
           </w:p>
         </w:tc>

</xml_diff>